<commit_message>
modified:   "\346\227\245\345\270\270\345\256\211\346\216\222.xlsx" 	modified:   "\346\227\245\345\270\270\350\256\260\345\275\225.docx"
</commit_message>
<xml_diff>
--- a/日常记录.docx
+++ b/日常记录.docx
@@ -253,9 +253,6 @@
                     </w:rPr>
                     <w:alias w:val="标题"/>
                     <w:id w:val="15676137"/>
-                    <w:placeholder>
-                      <w:docPart w:val="C35E2CCF7D914F6EAB16C5DE25169C34"/>
-                    </w:placeholder>
                     <w:dataBinding w:prefixMappings="xmlns:ns0='http://schemas.openxmlformats.org/package/2006/metadata/core-properties' xmlns:ns1='http://purl.org/dc/elements/1.1/'" w:xpath="/ns0:coreProperties[1]/ns1:title[1]" w:storeItemID="{6C3C8BC8-F283-45AE-878A-BAB7291924A1}"/>
                     <w:text/>
                   </w:sdtPr>
@@ -408,7 +405,7 @@
             </w:rPr>
             <w:fldChar w:fldCharType="separate"/>
           </w:r>
-          <w:hyperlink w:anchor="_Toc408389180" w:history="1">
+          <w:hyperlink w:anchor="_Toc408842145" w:history="1">
             <w:r>
               <w:rPr>
                 <w:rStyle w:val="a6"/>
@@ -456,7 +453,7 @@
                 <w:noProof/>
                 <w:webHidden/>
               </w:rPr>
-              <w:instrText xml:space="preserve"> PAGEREF _Toc408389180 \h </w:instrText>
+              <w:instrText xml:space="preserve"> PAGEREF _Toc408842145 \h </w:instrText>
             </w:r>
             <w:r>
               <w:rPr>
@@ -498,7 +495,7 @@
               <w:noProof/>
             </w:rPr>
           </w:pPr>
-          <w:hyperlink w:anchor="_Toc408389181" w:history="1">
+          <w:hyperlink w:anchor="_Toc408842146" w:history="1">
             <w:r>
               <w:rPr>
                 <w:rStyle w:val="a6"/>
@@ -532,66 +529,6 @@
                 <w:rStyle w:val="a6"/>
                 <w:noProof/>
               </w:rPr>
-              <w:t>onKeyDown</w:t>
-            </w:r>
-            <w:r>
-              <w:rPr>
-                <w:rStyle w:val="a6"/>
-                <w:rFonts w:hint="eastAsia"/>
-                <w:noProof/>
-              </w:rPr>
-              <w:t>监控</w:t>
-            </w:r>
-            <w:r>
-              <w:rPr>
-                <w:rStyle w:val="a6"/>
-                <w:noProof/>
-              </w:rPr>
-              <w:t>/</w:t>
-            </w:r>
-            <w:r>
-              <w:rPr>
-                <w:rStyle w:val="a6"/>
-                <w:rFonts w:hint="eastAsia"/>
-                <w:noProof/>
-              </w:rPr>
-              <w:t>拦截</w:t>
-            </w:r>
-            <w:r>
-              <w:rPr>
-                <w:rStyle w:val="a6"/>
-                <w:noProof/>
-              </w:rPr>
-              <w:t>/</w:t>
-            </w:r>
-            <w:r>
-              <w:rPr>
-                <w:rStyle w:val="a6"/>
-                <w:rFonts w:hint="eastAsia"/>
-                <w:noProof/>
-              </w:rPr>
-              <w:t>监听</w:t>
-            </w:r>
-            <w:r>
-              <w:rPr>
-                <w:rStyle w:val="a6"/>
-                <w:noProof/>
-              </w:rPr>
-              <w:t>/</w:t>
-            </w:r>
-            <w:r>
-              <w:rPr>
-                <w:rStyle w:val="a6"/>
-                <w:rFonts w:hint="eastAsia"/>
-                <w:noProof/>
-              </w:rPr>
-              <w:t>屏蔽返回键、菜单键和</w:t>
-            </w:r>
-            <w:r>
-              <w:rPr>
-                <w:rStyle w:val="a6"/>
-                <w:noProof/>
-              </w:rPr>
               <w:t>Home</w:t>
             </w:r>
             <w:r>
@@ -600,7 +537,7 @@
                 <w:rFonts w:hint="eastAsia"/>
                 <w:noProof/>
               </w:rPr>
-              <w:t>键</w:t>
+              <w:t>键的研究</w:t>
             </w:r>
             <w:r>
               <w:rPr>
@@ -621,7 +558,7 @@
                 <w:noProof/>
                 <w:webHidden/>
               </w:rPr>
-              <w:instrText xml:space="preserve"> PAGEREF _Toc408389181 \h </w:instrText>
+              <w:instrText xml:space="preserve"> PAGEREF _Toc408842146 \h </w:instrText>
             </w:r>
             <w:r>
               <w:rPr>
@@ -663,7 +600,7 @@
               <w:noProof/>
             </w:rPr>
           </w:pPr>
-          <w:hyperlink w:anchor="_Toc408389182" w:history="1">
+          <w:hyperlink w:anchor="_Toc408842147" w:history="1">
             <w:r>
               <w:rPr>
                 <w:rStyle w:val="a6"/>
@@ -690,23 +627,7 @@
                 <w:rFonts w:hint="eastAsia"/>
                 <w:noProof/>
               </w:rPr>
-              <w:t>知识</w:t>
-            </w:r>
-            <w:r>
-              <w:rPr>
-                <w:rStyle w:val="a6"/>
-                <w:rFonts w:hint="eastAsia"/>
-                <w:noProof/>
-              </w:rPr>
-              <w:t>积</w:t>
-            </w:r>
-            <w:r>
-              <w:rPr>
-                <w:rStyle w:val="a6"/>
-                <w:rFonts w:hint="eastAsia"/>
-                <w:noProof/>
-              </w:rPr>
-              <w:t>累</w:t>
+              <w:t>知识积累</w:t>
             </w:r>
             <w:r>
               <w:rPr>
@@ -727,7 +648,90 @@
                 <w:noProof/>
                 <w:webHidden/>
               </w:rPr>
-              <w:instrText xml:space="preserve"> PAGEREF _Toc408389182 \h </w:instrText>
+              <w:instrText xml:space="preserve"> PAGEREF _Toc408842147 \h </w:instrText>
+            </w:r>
+            <w:r>
+              <w:rPr>
+                <w:noProof/>
+                <w:webHidden/>
+              </w:rPr>
+            </w:r>
+            <w:r>
+              <w:rPr>
+                <w:noProof/>
+                <w:webHidden/>
+              </w:rPr>
+              <w:fldChar w:fldCharType="separate"/>
+            </w:r>
+            <w:r>
+              <w:rPr>
+                <w:noProof/>
+                <w:webHidden/>
+              </w:rPr>
+              <w:t>3</w:t>
+            </w:r>
+            <w:r>
+              <w:rPr>
+                <w:noProof/>
+                <w:webHidden/>
+              </w:rPr>
+              <w:fldChar w:fldCharType="end"/>
+            </w:r>
+          </w:hyperlink>
+        </w:p>
+        <w:p>
+          <w:pPr>
+            <w:pStyle w:val="10"/>
+            <w:tabs>
+              <w:tab w:val="left" w:pos="420"/>
+              <w:tab w:val="right" w:leader="dot" w:pos="8296"/>
+            </w:tabs>
+            <w:rPr>
+              <w:noProof/>
+            </w:rPr>
+          </w:pPr>
+          <w:hyperlink w:anchor="_Toc408842148" w:history="1">
+            <w:r>
+              <w:rPr>
+                <w:rStyle w:val="a6"/>
+                <w:noProof/>
+              </w:rPr>
+              <w:t>4.</w:t>
+            </w:r>
+            <w:r>
+              <w:rPr>
+                <w:noProof/>
+              </w:rPr>
+              <w:tab/>
+            </w:r>
+            <w:r>
+              <w:rPr>
+                <w:rStyle w:val="a6"/>
+                <w:rFonts w:hint="eastAsia"/>
+                <w:noProof/>
+              </w:rPr>
+              <w:t>网络知识积累</w:t>
+            </w:r>
+            <w:r>
+              <w:rPr>
+                <w:noProof/>
+                <w:webHidden/>
+              </w:rPr>
+              <w:tab/>
+            </w:r>
+            <w:r>
+              <w:rPr>
+                <w:noProof/>
+                <w:webHidden/>
+              </w:rPr>
+              <w:fldChar w:fldCharType="begin"/>
+            </w:r>
+            <w:r>
+              <w:rPr>
+                <w:noProof/>
+                <w:webHidden/>
+              </w:rPr>
+              <w:instrText xml:space="preserve"> PAGEREF _Toc408842148 \h </w:instrText>
             </w:r>
             <w:r>
               <w:rPr>
@@ -976,7 +980,7 @@
           <w:sz w:val="28"/>
         </w:rPr>
       </w:pPr>
-      <w:bookmarkStart w:id="0" w:name="_Toc408389180"/>
+      <w:bookmarkStart w:id="0" w:name="_Toc408842145"/>
       <w:r>
         <w:rPr>
           <w:sz w:val="28"/>
@@ -1054,7 +1058,7 @@
     </w:p>
     <w:p>
       <w:pPr>
-        <w:ind w:leftChars="337" w:left="708" w:firstLine="284"/>
+        <w:ind w:leftChars="337" w:left="708" w:firstLine="1"/>
       </w:pPr>
       <w:r>
         <w:t>当一个</w:t>
@@ -1194,10 +1198,11 @@
         <w:ind w:left="709" w:firstLineChars="0" w:hanging="709"/>
         <w:outlineLvl w:val="0"/>
         <w:rPr>
+          <w:rFonts w:hint="eastAsia"/>
           <w:sz w:val="28"/>
         </w:rPr>
       </w:pPr>
-      <w:bookmarkStart w:id="1" w:name="_Toc408389181"/>
+      <w:bookmarkStart w:id="1" w:name="_Toc408842146"/>
       <w:r>
         <w:rPr>
           <w:sz w:val="28"/>
@@ -1214,61 +1219,20 @@
         <w:rPr>
           <w:sz w:val="28"/>
         </w:rPr>
-        <w:t>onKeyDown</w:t>
+        <w:t>Home</w:t>
       </w:r>
       <w:r>
         <w:rPr>
           <w:sz w:val="28"/>
         </w:rPr>
-        <w:t>监控</w:t>
-      </w:r>
-      <w:r>
-        <w:rPr>
+        <w:t>键</w:t>
+      </w:r>
+      <w:r>
+        <w:rPr>
+          <w:rFonts w:hint="eastAsia"/>
           <w:sz w:val="28"/>
         </w:rPr>
-        <w:t>/</w:t>
-      </w:r>
-      <w:r>
-        <w:rPr>
-          <w:sz w:val="28"/>
-        </w:rPr>
-        <w:t>拦截</w:t>
-      </w:r>
-      <w:r>
-        <w:rPr>
-          <w:sz w:val="28"/>
-        </w:rPr>
-        <w:t>/</w:t>
-      </w:r>
-      <w:r>
-        <w:rPr>
-          <w:sz w:val="28"/>
-        </w:rPr>
-        <w:t>监听</w:t>
-      </w:r>
-      <w:r>
-        <w:rPr>
-          <w:sz w:val="28"/>
-        </w:rPr>
-        <w:t>/</w:t>
-      </w:r>
-      <w:r>
-        <w:rPr>
-          <w:sz w:val="28"/>
-        </w:rPr>
-        <w:t>屏蔽返回键、菜单键和</w:t>
-      </w:r>
-      <w:r>
-        <w:rPr>
-          <w:sz w:val="28"/>
-        </w:rPr>
-        <w:t>Home</w:t>
-      </w:r>
-      <w:r>
-        <w:rPr>
-          <w:sz w:val="28"/>
-        </w:rPr>
-        <w:t>键</w:t>
+        <w:t>的研究</w:t>
       </w:r>
       <w:bookmarkEnd w:id="1"/>
     </w:p>
@@ -1276,37 +1240,464 @@
       <w:pPr>
         <w:pStyle w:val="a5"/>
         <w:ind w:left="709" w:firstLineChars="0" w:firstLine="0"/>
+      </w:pPr>
+      <w:r>
+        <w:rPr>
+          <w:rFonts w:hint="eastAsia"/>
+        </w:rPr>
+        <w:t>想要研究</w:t>
+      </w:r>
+      <w:r>
+        <w:rPr>
+          <w:rFonts w:hint="eastAsia"/>
+        </w:rPr>
+        <w:t>android</w:t>
+      </w:r>
+      <w:r>
+        <w:rPr>
+          <w:rFonts w:hint="eastAsia"/>
+        </w:rPr>
+        <w:t>下键值的映射，最好的方法是从</w:t>
+      </w:r>
+      <w:r>
+        <w:rPr>
+          <w:rFonts w:hint="eastAsia"/>
+        </w:rPr>
+        <w:t>kernel</w:t>
+      </w:r>
+      <w:r>
+        <w:rPr>
+          <w:rFonts w:hint="eastAsia"/>
+        </w:rPr>
+        <w:t>到</w:t>
+      </w:r>
+      <w:r>
+        <w:rPr>
+          <w:rFonts w:hint="eastAsia"/>
+        </w:rPr>
+        <w:t>framework</w:t>
+      </w:r>
+      <w:r>
+        <w:rPr>
+          <w:rFonts w:hint="eastAsia"/>
+        </w:rPr>
+        <w:t>再到</w:t>
+      </w:r>
+      <w:r>
+        <w:rPr>
+          <w:rFonts w:hint="eastAsia"/>
+        </w:rPr>
+        <w:t>java</w:t>
+      </w:r>
+      <w:r>
+        <w:rPr>
+          <w:rFonts w:hint="eastAsia"/>
+        </w:rPr>
+        <w:t>层，打通。</w:t>
+      </w:r>
+      <w:r>
+        <w:t>D</w:t>
+      </w:r>
+      <w:r>
+        <w:rPr>
+          <w:rFonts w:hint="eastAsia"/>
+        </w:rPr>
+        <w:t>ialog</w:t>
+      </w:r>
+      <w:r>
+        <w:rPr>
+          <w:rFonts w:hint="eastAsia"/>
+        </w:rPr>
+        <w:t>和</w:t>
+      </w:r>
+      <w:r>
+        <w:rPr>
+          <w:rFonts w:hint="eastAsia"/>
+        </w:rPr>
+        <w:t>activity</w:t>
+      </w:r>
+      <w:r>
+        <w:rPr>
+          <w:rFonts w:hint="eastAsia"/>
+        </w:rPr>
+        <w:t>对主</w:t>
+      </w:r>
+      <w:r>
+        <w:rPr>
+          <w:rFonts w:hint="eastAsia"/>
+        </w:rPr>
+        <w:t>activity</w:t>
+      </w:r>
+      <w:r>
+        <w:rPr>
+          <w:rFonts w:hint="eastAsia"/>
+        </w:rPr>
+        <w:t>的生命周期影响不同。</w:t>
+      </w:r>
+    </w:p>
+    <w:p>
+      <w:pPr>
+        <w:pStyle w:val="a5"/>
+        <w:ind w:left="709" w:firstLineChars="0" w:firstLine="0"/>
         <w:rPr>
           <w:rStyle w:val="a6"/>
           <w:rFonts w:hint="eastAsia"/>
         </w:rPr>
       </w:pPr>
+      <w:r>
+        <w:rPr>
+          <w:rFonts w:hint="eastAsia"/>
+        </w:rPr>
+        <w:t>参考：</w:t>
+      </w:r>
       <w:hyperlink r:id="rId15" w:history="1">
         <w:r>
           <w:rPr>
             <w:rStyle w:val="a6"/>
           </w:rPr>
-          <w:t>http://www.shaoqun.com/a/51394.aspx</w:t>
+          <w:t>http://blog.sina.com</w:t>
+        </w:r>
+        <w:r>
+          <w:rPr>
+            <w:rStyle w:val="a6"/>
+          </w:rPr>
+          <w:t>.</w:t>
+        </w:r>
+        <w:r>
+          <w:rPr>
+            <w:rStyle w:val="a6"/>
+          </w:rPr>
+          <w:t>cn/s/blog_4cd5d2bb0101ggt6.html</w:t>
         </w:r>
       </w:hyperlink>
     </w:p>
     <w:p>
       <w:pPr>
         <w:pStyle w:val="a5"/>
-        <w:ind w:left="709" w:firstLineChars="0" w:firstLine="0"/>
+        <w:numPr>
+          <w:ilvl w:val="0"/>
+          <w:numId w:val="10"/>
+        </w:numPr>
+        <w:ind w:firstLineChars="0"/>
+        <w:jc w:val="left"/>
+        <w:rPr>
+          <w:rFonts w:hint="eastAsia"/>
+        </w:rPr>
+      </w:pPr>
+      <w:r>
+        <w:rPr>
+          <w:rFonts w:hint="eastAsia"/>
+        </w:rPr>
+        <w:t>试图通过</w:t>
+      </w:r>
+      <w:proofErr w:type="spellStart"/>
+      <w:r>
+        <w:rPr>
+          <w:rFonts w:hint="eastAsia"/>
+        </w:rPr>
+        <w:t>onkeydown</w:t>
+      </w:r>
+      <w:proofErr w:type="spellEnd"/>
+      <w:r>
+        <w:rPr>
+          <w:rFonts w:hint="eastAsia"/>
+        </w:rPr>
+        <w:t>和</w:t>
+      </w:r>
+      <w:proofErr w:type="spellStart"/>
+      <w:r>
+        <w:rPr>
+          <w:rFonts w:hint="eastAsia"/>
+        </w:rPr>
+        <w:t>dispatchevent</w:t>
+      </w:r>
+      <w:proofErr w:type="spellEnd"/>
+      <w:r>
+        <w:rPr>
+          <w:rFonts w:hint="eastAsia"/>
+        </w:rPr>
+        <w:t>这种</w:t>
+      </w:r>
+      <w:r>
+        <w:rPr>
+          <w:rFonts w:hint="eastAsia"/>
+        </w:rPr>
+        <w:t>input</w:t>
+      </w:r>
+      <w:r>
+        <w:rPr>
+          <w:rFonts w:hint="eastAsia"/>
+        </w:rPr>
+        <w:t>的方式是无法</w:t>
+      </w:r>
+      <w:r>
+        <w:rPr>
+          <w:rFonts w:hint="eastAsia"/>
+        </w:rPr>
+        <w:t>捕捉到</w:t>
+      </w:r>
+      <w:r>
+        <w:rPr>
+          <w:rFonts w:hint="eastAsia"/>
+        </w:rPr>
+        <w:t>home-key</w:t>
+      </w:r>
+      <w:r>
+        <w:rPr>
+          <w:rFonts w:hint="eastAsia"/>
+        </w:rPr>
+        <w:t>（遥控器上的退出键），可以看到</w:t>
+      </w:r>
+      <w:r>
+        <w:rPr>
+          <w:rFonts w:hint="eastAsia"/>
+        </w:rPr>
+        <w:t>framework</w:t>
+      </w:r>
+      <w:r>
+        <w:rPr>
+          <w:rFonts w:hint="eastAsia"/>
+        </w:rPr>
+        <w:t>层对</w:t>
+      </w:r>
+      <w:r>
+        <w:rPr>
+          <w:rFonts w:hint="eastAsia"/>
+        </w:rPr>
+        <w:t>home</w:t>
+      </w:r>
+      <w:r>
+        <w:rPr>
+          <w:rFonts w:hint="eastAsia"/>
+        </w:rPr>
+        <w:t>按键做了处理</w:t>
+      </w:r>
+      <w:r>
+        <w:rPr>
+          <w:rFonts w:hint="eastAsia"/>
+        </w:rPr>
+        <w:t>，所以我首先想到的是在</w:t>
+      </w:r>
+      <w:r>
+        <w:rPr>
+          <w:rFonts w:hint="eastAsia"/>
+        </w:rPr>
+        <w:t>java</w:t>
+      </w:r>
+      <w:r>
+        <w:rPr>
+          <w:rFonts w:hint="eastAsia"/>
+        </w:rPr>
+        <w:t>应用中去在所对应的</w:t>
+      </w:r>
+      <w:r>
+        <w:rPr>
+          <w:rFonts w:hint="eastAsia"/>
+        </w:rPr>
+        <w:t>dialog</w:t>
+      </w:r>
+      <w:r>
+        <w:rPr>
+          <w:rFonts w:hint="eastAsia"/>
+        </w:rPr>
+        <w:t>或</w:t>
+      </w:r>
+      <w:r>
+        <w:rPr>
+          <w:rFonts w:hint="eastAsia"/>
+        </w:rPr>
+        <w:t>activity</w:t>
+      </w:r>
+      <w:r>
+        <w:rPr>
+          <w:rFonts w:hint="eastAsia"/>
+        </w:rPr>
+        <w:t>里面的响应函数中加一判断。然而，此方法无效。</w:t>
+      </w:r>
+    </w:p>
+    <w:p>
+      <w:pPr>
+        <w:ind w:leftChars="540" w:left="1134"/>
         <w:rPr>
           <w:rStyle w:val="a6"/>
           <w:rFonts w:hint="eastAsia"/>
         </w:rPr>
       </w:pPr>
+      <w:r>
+        <w:rPr>
+          <w:rFonts w:hint="eastAsia"/>
+        </w:rPr>
+        <w:t>参考：</w:t>
+      </w:r>
       <w:hyperlink r:id="rId16" w:history="1">
         <w:r>
           <w:rPr>
             <w:rStyle w:val="a6"/>
           </w:rPr>
-          <w:t>http://blog.sina.com.cn/s/blog_4cd5d2bb0101ggt6.html</w:t>
+          <w:t>http://</w:t>
+        </w:r>
+        <w:r>
+          <w:rPr>
+            <w:rStyle w:val="a6"/>
+          </w:rPr>
+          <w:t>w</w:t>
+        </w:r>
+        <w:r>
+          <w:rPr>
+            <w:rStyle w:val="a6"/>
+          </w:rPr>
+          <w:t>ww.shaoqun.com/a/51394.aspx</w:t>
         </w:r>
       </w:hyperlink>
+    </w:p>
+    <w:p>
+      <w:pPr>
+        <w:pStyle w:val="a5"/>
+        <w:numPr>
+          <w:ilvl w:val="0"/>
+          <w:numId w:val="10"/>
+        </w:numPr>
+        <w:ind w:firstLineChars="0"/>
+        <w:jc w:val="left"/>
+        <w:rPr>
+          <w:rFonts w:hint="eastAsia"/>
+        </w:rPr>
+      </w:pPr>
+      <w:r>
+        <w:rPr>
+          <w:rFonts w:hint="eastAsia"/>
+        </w:rPr>
+        <w:t>然后发现当我每次在</w:t>
+      </w:r>
+      <w:r>
+        <w:rPr>
+          <w:rFonts w:hint="eastAsia"/>
+        </w:rPr>
+        <w:t>dialog</w:t>
+      </w:r>
+      <w:r>
+        <w:rPr>
+          <w:rFonts w:hint="eastAsia"/>
+        </w:rPr>
+        <w:t>或者多级嵌套</w:t>
+      </w:r>
+      <w:r>
+        <w:rPr>
+          <w:rFonts w:hint="eastAsia"/>
+        </w:rPr>
+        <w:t>activity</w:t>
+      </w:r>
+      <w:r>
+        <w:rPr>
+          <w:rFonts w:hint="eastAsia"/>
+        </w:rPr>
+        <w:t>里面按</w:t>
+      </w:r>
+      <w:r>
+        <w:rPr>
+          <w:rFonts w:hint="eastAsia"/>
+        </w:rPr>
+        <w:t>home</w:t>
+      </w:r>
+      <w:r>
+        <w:rPr>
+          <w:rFonts w:hint="eastAsia"/>
+        </w:rPr>
+        <w:t>键退出的时候，都会</w:t>
+      </w:r>
+      <w:r>
+        <w:rPr>
+          <w:rFonts w:hint="eastAsia"/>
+        </w:rPr>
+        <w:t>ACTION_CLOSE_SYSTEM_DIALOGS</w:t>
+      </w:r>
+      <w:r>
+        <w:rPr>
+          <w:rFonts w:hint="eastAsia"/>
+        </w:rPr>
+        <w:t>广播打印，则想到了用广播的机制。</w:t>
+      </w:r>
+      <w:bookmarkStart w:id="2" w:name="_GoBack"/>
+      <w:bookmarkEnd w:id="2"/>
+    </w:p>
+    <w:p>
+      <w:pPr>
+        <w:pStyle w:val="a5"/>
+        <w:ind w:left="1069" w:firstLineChars="0" w:firstLine="0"/>
+        <w:jc w:val="left"/>
+        <w:rPr>
+          <w:rFonts w:hint="eastAsia"/>
+        </w:rPr>
+      </w:pPr>
+      <w:hyperlink r:id="rId17" w:history="1">
+        <w:r>
+          <w:rPr>
+            <w:rFonts w:hint="eastAsia"/>
+          </w:rPr>
+          <w:t>Android</w:t>
+        </w:r>
+        <w:r>
+          <w:rPr>
+            <w:rFonts w:hint="eastAsia"/>
+          </w:rPr>
+          <w:t>通过</w:t>
+        </w:r>
+        <w:r>
+          <w:rPr>
+            <w:rFonts w:hint="eastAsia"/>
+          </w:rPr>
+          <w:t>Intent.ACTION_CLOSE_SYSTEM_DIALOGS</w:t>
+        </w:r>
+        <w:r>
+          <w:rPr>
+            <w:rFonts w:hint="eastAsia"/>
+          </w:rPr>
+          <w:t>监听</w:t>
+        </w:r>
+        <w:r>
+          <w:rPr>
+            <w:rFonts w:hint="eastAsia"/>
+          </w:rPr>
+          <w:t>Home</w:t>
+        </w:r>
+        <w:r>
+          <w:rPr>
+            <w:rFonts w:hint="eastAsia"/>
+          </w:rPr>
+          <w:t>按键消息</w:t>
+        </w:r>
+      </w:hyperlink>
+      <w:r>
+        <w:rPr>
+          <w:rFonts w:hint="eastAsia"/>
+        </w:rPr>
+        <w:t xml:space="preserve"> </w:t>
+      </w:r>
+    </w:p>
+    <w:p>
+      <w:pPr>
+        <w:pStyle w:val="a5"/>
+        <w:ind w:left="1069" w:firstLineChars="0" w:firstLine="0"/>
+        <w:rPr>
+          <w:rStyle w:val="a6"/>
+          <w:rFonts w:hint="eastAsia"/>
+        </w:rPr>
+      </w:pPr>
+      <w:hyperlink r:id="rId18" w:history="1">
+        <w:r>
+          <w:rPr>
+            <w:rStyle w:val="a6"/>
+          </w:rPr>
+          <w:t>http://www.itnose.net/detail/6115323.html</w:t>
+        </w:r>
+      </w:hyperlink>
+    </w:p>
+    <w:p>
+      <w:pPr>
+        <w:pStyle w:val="a5"/>
+        <w:ind w:left="1069" w:firstLineChars="0" w:firstLine="0"/>
+        <w:jc w:val="left"/>
+      </w:pPr>
     </w:p>
     <w:p>
       <w:pPr>
@@ -1318,11 +1709,10 @@
         <w:ind w:left="709" w:firstLineChars="0" w:hanging="709"/>
         <w:outlineLvl w:val="0"/>
         <w:rPr>
-          <w:rFonts w:hint="eastAsia"/>
           <w:sz w:val="28"/>
         </w:rPr>
       </w:pPr>
-      <w:bookmarkStart w:id="2" w:name="_Toc408389182"/>
+      <w:bookmarkStart w:id="3" w:name="_Toc408842147"/>
       <w:r>
         <w:rPr>
           <w:rFonts w:hint="eastAsia"/>
@@ -1337,7 +1727,7 @@
         </w:rPr>
         <w:t>知识积累</w:t>
       </w:r>
-      <w:bookmarkEnd w:id="2"/>
+      <w:bookmarkEnd w:id="3"/>
     </w:p>
     <w:p>
       <w:pPr>
@@ -1345,14 +1735,31 @@
         <w:ind w:left="709" w:firstLineChars="0" w:firstLine="0"/>
         <w:rPr>
           <w:rStyle w:val="a6"/>
-          <w:rFonts w:hint="eastAsia"/>
-        </w:rPr>
-      </w:pPr>
-      <w:r>
-        <w:rPr>
-          <w:rFonts w:hint="eastAsia"/>
-        </w:rPr>
-        <w:t>模板的使用：</w:t>
+        </w:rPr>
+      </w:pPr>
+      <w:r>
+        <w:rPr>
+          <w:rFonts w:hint="eastAsia"/>
+        </w:rPr>
+        <w:t>函数</w:t>
+      </w:r>
+      <w:r>
+        <w:rPr>
+          <w:rFonts w:hint="eastAsia"/>
+        </w:rPr>
+        <w:t>模板</w:t>
+      </w:r>
+      <w:r>
+        <w:rPr>
+          <w:rFonts w:hint="eastAsia"/>
+        </w:rPr>
+        <w:t>和类模板</w:t>
+      </w:r>
+      <w:r>
+        <w:rPr>
+          <w:rFonts w:hint="eastAsia"/>
+        </w:rPr>
+        <w:t>的使用：</w:t>
       </w:r>
       <w:r>
         <w:rPr>
@@ -1360,24 +1767,12 @@
         </w:rPr>
         <w:t xml:space="preserve"> </w:t>
       </w:r>
-      <w:hyperlink r:id="rId17" w:history="1">
+      <w:hyperlink r:id="rId19" w:history="1">
         <w:r>
           <w:rPr>
             <w:rStyle w:val="a6"/>
           </w:rPr>
-          <w:t>http://bl</w:t>
-        </w:r>
-        <w:r>
-          <w:rPr>
-            <w:rStyle w:val="a6"/>
-          </w:rPr>
-          <w:t>o</w:t>
-        </w:r>
-        <w:r>
-          <w:rPr>
-            <w:rStyle w:val="a6"/>
-          </w:rPr>
-          <w:t>g.csdn.net/wangfengwf/article/details/11580737</w:t>
+          <w:t>http://blog.csdn.net/wangfengwf/article/details/11580737</w:t>
         </w:r>
       </w:hyperlink>
     </w:p>
@@ -1387,7 +1782,6 @@
         <w:ind w:left="709" w:firstLineChars="0" w:firstLine="0"/>
         <w:rPr>
           <w:rStyle w:val="a6"/>
-          <w:rFonts w:hint="eastAsia"/>
         </w:rPr>
       </w:pPr>
     </w:p>
@@ -1401,10 +1795,10 @@
         <w:ind w:left="709" w:firstLineChars="0" w:hanging="709"/>
         <w:outlineLvl w:val="0"/>
         <w:rPr>
-          <w:rFonts w:hint="eastAsia"/>
           <w:sz w:val="28"/>
         </w:rPr>
       </w:pPr>
+      <w:bookmarkStart w:id="4" w:name="_Toc408842148"/>
       <w:r>
         <w:rPr>
           <w:rFonts w:hint="eastAsia"/>
@@ -1412,14 +1806,12 @@
         </w:rPr>
         <w:t>网络知识积累</w:t>
       </w:r>
+      <w:bookmarkEnd w:id="4"/>
     </w:p>
     <w:p>
       <w:pPr>
         <w:pStyle w:val="a5"/>
         <w:ind w:left="709" w:firstLineChars="0" w:firstLine="0"/>
-        <w:rPr>
-          <w:rFonts w:hint="eastAsia"/>
-        </w:rPr>
       </w:pPr>
       <w:r>
         <w:rPr>
@@ -1446,9 +1838,6 @@
       <w:pPr>
         <w:pStyle w:val="a5"/>
         <w:ind w:left="709" w:firstLineChars="0" w:firstLine="0"/>
-        <w:rPr>
-          <w:rFonts w:hint="eastAsia"/>
-        </w:rPr>
       </w:pPr>
     </w:p>
     <w:p>
@@ -1491,84 +1880,50 @@
         </w:rPr>
         <w:t>：</w:t>
       </w:r>
-      <w:hyperlink r:id="rId18" w:history="1">
+      <w:hyperlink r:id="rId20" w:history="1">
         <w:r>
           <w:rPr>
             <w:rStyle w:val="a6"/>
           </w:rPr>
-          <w:t>http://www.blogja</w:t>
+          <w:t>http://www.blogjava.net/yxhxj2006/archive/2012/10/15/389547.html</w:t>
         </w:r>
+      </w:hyperlink>
+    </w:p>
+    <w:p>
+      <w:pPr>
+        <w:ind w:left="289" w:firstLine="420"/>
+        <w:rPr>
+          <w:rFonts w:hint="eastAsia"/>
+        </w:rPr>
+      </w:pPr>
+      <w:r>
+        <w:t>详解网关和路由器的区别</w:t>
+      </w:r>
+      <w:r>
+        <w:rPr>
+          <w:rFonts w:hint="eastAsia"/>
+        </w:rPr>
+        <w:t>：</w:t>
+      </w:r>
+    </w:p>
+    <w:p>
+      <w:pPr>
+        <w:ind w:left="289" w:firstLine="420"/>
+        <w:rPr>
+          <w:rStyle w:val="a6"/>
+        </w:rPr>
+      </w:pPr>
+      <w:hyperlink r:id="rId21" w:history="1">
         <w:r>
           <w:rPr>
             <w:rStyle w:val="a6"/>
           </w:rPr>
-          <w:t>v</w:t>
-        </w:r>
-        <w:r>
-          <w:rPr>
-            <w:rStyle w:val="a6"/>
-          </w:rPr>
-          <w:t>a.net/yxhxj2006/archive/2012/10/15/389547.html</w:t>
+          <w:t>http://www.yyxt.com/a/zxzx/5225.html</w:t>
         </w:r>
       </w:hyperlink>
     </w:p>
-    <w:p>
-      <w:pPr>
-        <w:pStyle w:val="a5"/>
-        <w:ind w:left="709" w:firstLineChars="0" w:firstLine="0"/>
-        <w:rPr>
-          <w:rStyle w:val="a6"/>
-          <w:rFonts w:hint="eastAsia"/>
-        </w:rPr>
-      </w:pPr>
-      <w:bookmarkStart w:id="3" w:name="_GoBack"/>
-      <w:bookmarkEnd w:id="3"/>
-    </w:p>
-    <w:p>
-      <w:pPr>
-        <w:pStyle w:val="a5"/>
-        <w:ind w:left="720" w:firstLineChars="0" w:firstLine="0"/>
-        <w:rPr>
-          <w:color w:val="AD1F1F" w:themeColor="hyperlink"/>
-          <w:u w:val="single"/>
-        </w:rPr>
-      </w:pPr>
-      <w:r>
-        <w:rPr>
-          <w:color w:val="AD1F1F" w:themeColor="hyperlink"/>
-          <w:u w:val="single"/>
-        </w:rPr>
-        <w:object w:dxaOrig="12220" w:dyaOrig="15614">
-          <v:shapetype id="_x0000_t75" coordsize="21600,21600" o:spt="75" o:preferrelative="t" path="m@4@5l@4@11@9@11@9@5xe" filled="f" stroked="f">
-            <v:stroke joinstyle="miter"/>
-            <v:formulas>
-              <v:f eqn="if lineDrawn pixelLineWidth 0"/>
-              <v:f eqn="sum @0 1 0"/>
-              <v:f eqn="sum 0 0 @1"/>
-              <v:f eqn="prod @2 1 2"/>
-              <v:f eqn="prod @3 21600 pixelWidth"/>
-              <v:f eqn="prod @3 21600 pixelHeight"/>
-              <v:f eqn="sum @0 0 1"/>
-              <v:f eqn="prod @6 1 2"/>
-              <v:f eqn="prod @7 21600 pixelWidth"/>
-              <v:f eqn="sum @8 21600 0"/>
-              <v:f eqn="prod @7 21600 pixelHeight"/>
-              <v:f eqn="sum @10 21600 0"/>
-            </v:formulas>
-            <v:path o:extrusionok="f" gradientshapeok="t" o:connecttype="rect"/>
-            <o:lock v:ext="edit" aspectratio="t"/>
-          </v:shapetype>
-          <v:shape id="_x0000_i1025" type="#_x0000_t75" style="width:611.15pt;height:780.5pt" o:ole="">
-            <v:imagedata r:id="rId19" o:title=""/>
-          </v:shape>
-          <o:OLEObject Type="Embed" ProgID="Word.Document.12" ShapeID="_x0000_i1025" DrawAspect="Content" ObjectID="_1482160784" r:id="rId20">
-            <o:FieldCodes>\s</o:FieldCodes>
-          </o:OLEObject>
-        </w:object>
-      </w:r>
-    </w:p>
     <w:sectPr>
-      <w:footerReference w:type="default" r:id="rId21"/>
+      <w:footerReference w:type="default" r:id="rId22"/>
       <w:pgSz w:w="11906" w:h="16838"/>
       <w:pgMar w:top="1440" w:right="1800" w:bottom="1440" w:left="1800" w:header="851" w:footer="992" w:gutter="0"/>
       <w:pgNumType w:start="0"/>
@@ -1935,6 +2290,95 @@
     </w:lvl>
   </w:abstractNum>
   <w:abstractNum w:abstractNumId="3">
+    <w:nsid w:val="3F1A02FA"/>
+    <w:multiLevelType w:val="hybridMultilevel"/>
+    <w:tmpl w:val="26E8FA72"/>
+    <w:lvl w:ilvl="0" w:tplc="FAE6F08E">
+      <w:start w:val="1"/>
+      <w:numFmt w:val="decimal"/>
+      <w:lvlText w:val="%1．"/>
+      <w:lvlJc w:val="left"/>
+      <w:pPr>
+        <w:ind w:left="1069" w:hanging="360"/>
+      </w:pPr>
+      <w:rPr>
+        <w:rFonts w:hint="default"/>
+      </w:rPr>
+    </w:lvl>
+    <w:lvl w:ilvl="1" w:tplc="04090019" w:tentative="1">
+      <w:start w:val="1"/>
+      <w:numFmt w:val="lowerLetter"/>
+      <w:lvlText w:val="%2)"/>
+      <w:lvlJc w:val="left"/>
+      <w:pPr>
+        <w:ind w:left="1549" w:hanging="420"/>
+      </w:pPr>
+    </w:lvl>
+    <w:lvl w:ilvl="2" w:tplc="0409001B" w:tentative="1">
+      <w:start w:val="1"/>
+      <w:numFmt w:val="lowerRoman"/>
+      <w:lvlText w:val="%3."/>
+      <w:lvlJc w:val="right"/>
+      <w:pPr>
+        <w:ind w:left="1969" w:hanging="420"/>
+      </w:pPr>
+    </w:lvl>
+    <w:lvl w:ilvl="3" w:tplc="0409000F" w:tentative="1">
+      <w:start w:val="1"/>
+      <w:numFmt w:val="decimal"/>
+      <w:lvlText w:val="%4."/>
+      <w:lvlJc w:val="left"/>
+      <w:pPr>
+        <w:ind w:left="2389" w:hanging="420"/>
+      </w:pPr>
+    </w:lvl>
+    <w:lvl w:ilvl="4" w:tplc="04090019" w:tentative="1">
+      <w:start w:val="1"/>
+      <w:numFmt w:val="lowerLetter"/>
+      <w:lvlText w:val="%5)"/>
+      <w:lvlJc w:val="left"/>
+      <w:pPr>
+        <w:ind w:left="2809" w:hanging="420"/>
+      </w:pPr>
+    </w:lvl>
+    <w:lvl w:ilvl="5" w:tplc="0409001B" w:tentative="1">
+      <w:start w:val="1"/>
+      <w:numFmt w:val="lowerRoman"/>
+      <w:lvlText w:val="%6."/>
+      <w:lvlJc w:val="right"/>
+      <w:pPr>
+        <w:ind w:left="3229" w:hanging="420"/>
+      </w:pPr>
+    </w:lvl>
+    <w:lvl w:ilvl="6" w:tplc="0409000F" w:tentative="1">
+      <w:start w:val="1"/>
+      <w:numFmt w:val="decimal"/>
+      <w:lvlText w:val="%7."/>
+      <w:lvlJc w:val="left"/>
+      <w:pPr>
+        <w:ind w:left="3649" w:hanging="420"/>
+      </w:pPr>
+    </w:lvl>
+    <w:lvl w:ilvl="7" w:tplc="04090019" w:tentative="1">
+      <w:start w:val="1"/>
+      <w:numFmt w:val="lowerLetter"/>
+      <w:lvlText w:val="%8)"/>
+      <w:lvlJc w:val="left"/>
+      <w:pPr>
+        <w:ind w:left="4069" w:hanging="420"/>
+      </w:pPr>
+    </w:lvl>
+    <w:lvl w:ilvl="8" w:tplc="0409001B" w:tentative="1">
+      <w:start w:val="1"/>
+      <w:numFmt w:val="lowerRoman"/>
+      <w:lvlText w:val="%9."/>
+      <w:lvlJc w:val="right"/>
+      <w:pPr>
+        <w:ind w:left="4489" w:hanging="420"/>
+      </w:pPr>
+    </w:lvl>
+  </w:abstractNum>
+  <w:abstractNum w:abstractNumId="4">
     <w:nsid w:val="588A64C3"/>
     <w:multiLevelType w:val="hybridMultilevel"/>
     <w:tmpl w:val="2020E06C"/>
@@ -2023,7 +2467,7 @@
       </w:pPr>
     </w:lvl>
   </w:abstractNum>
-  <w:abstractNum w:abstractNumId="4">
+  <w:abstractNum w:abstractNumId="5">
     <w:nsid w:val="5E8142AF"/>
     <w:multiLevelType w:val="hybridMultilevel"/>
     <w:tmpl w:val="E9B8D8D2"/>
@@ -2112,7 +2556,7 @@
       </w:pPr>
     </w:lvl>
   </w:abstractNum>
-  <w:abstractNum w:abstractNumId="5">
+  <w:abstractNum w:abstractNumId="6">
     <w:nsid w:val="65037CE2"/>
     <w:multiLevelType w:val="hybridMultilevel"/>
     <w:tmpl w:val="9594E3EA"/>
@@ -2201,7 +2645,7 @@
       </w:pPr>
     </w:lvl>
   </w:abstractNum>
-  <w:abstractNum w:abstractNumId="6">
+  <w:abstractNum w:abstractNumId="7">
     <w:nsid w:val="699D0BA3"/>
     <w:multiLevelType w:val="hybridMultilevel"/>
     <w:tmpl w:val="9832400C"/>
@@ -2290,7 +2734,7 @@
       </w:pPr>
     </w:lvl>
   </w:abstractNum>
-  <w:abstractNum w:abstractNumId="7">
+  <w:abstractNum w:abstractNumId="8">
     <w:nsid w:val="6A020B06"/>
     <w:multiLevelType w:val="hybridMultilevel"/>
     <w:tmpl w:val="898C36AE"/>
@@ -2379,7 +2823,7 @@
       </w:pPr>
     </w:lvl>
   </w:abstractNum>
-  <w:abstractNum w:abstractNumId="8">
+  <w:abstractNum w:abstractNumId="9">
     <w:nsid w:val="7DA44168"/>
     <w:multiLevelType w:val="hybridMultilevel"/>
     <w:tmpl w:val="A0C67D7E"/>
@@ -2469,13 +2913,13 @@
     </w:lvl>
   </w:abstractNum>
   <w:num w:numId="1">
-    <w:abstractNumId w:val="6"/>
+    <w:abstractNumId w:val="7"/>
   </w:num>
   <w:num w:numId="2">
-    <w:abstractNumId w:val="7"/>
+    <w:abstractNumId w:val="8"/>
   </w:num>
   <w:num w:numId="3">
-    <w:abstractNumId w:val="5"/>
+    <w:abstractNumId w:val="6"/>
   </w:num>
   <w:num w:numId="4">
     <w:abstractNumId w:val="0"/>
@@ -2487,13 +2931,16 @@
     <w:abstractNumId w:val="1"/>
   </w:num>
   <w:num w:numId="7">
-    <w:abstractNumId w:val="8"/>
+    <w:abstractNumId w:val="9"/>
   </w:num>
   <w:num w:numId="8">
-    <w:abstractNumId w:val="3"/>
+    <w:abstractNumId w:val="4"/>
   </w:num>
   <w:num w:numId="9">
-    <w:abstractNumId w:val="4"/>
+    <w:abstractNumId w:val="5"/>
+  </w:num>
+  <w:num w:numId="10">
+    <w:abstractNumId w:val="3"/>
   </w:num>
 </w:numbering>
 </file>
@@ -2725,10 +3172,77 @@
       <w:szCs w:val="32"/>
     </w:rPr>
   </w:style>
+  <w:style w:type="paragraph" w:styleId="4">
+    <w:name w:val="heading 4"/>
+    <w:basedOn w:val="a"/>
+    <w:next w:val="a"/>
+    <w:link w:val="4Char"/>
+    <w:uiPriority w:val="9"/>
+    <w:unhideWhenUsed/>
+    <w:qFormat/>
+    <w:rsid w:val="00F30585"/>
+    <w:pPr>
+      <w:keepNext/>
+      <w:keepLines/>
+      <w:spacing w:before="280" w:after="290" w:line="376" w:lineRule="auto"/>
+      <w:outlineLvl w:val="3"/>
+    </w:pPr>
+    <w:rPr>
+      <w:rFonts w:asciiTheme="majorHAnsi" w:eastAsiaTheme="majorEastAsia" w:hAnsiTheme="majorHAnsi" w:cstheme="majorBidi"/>
+      <w:b/>
+      <w:bCs/>
+      <w:sz w:val="28"/>
+      <w:szCs w:val="28"/>
+    </w:rPr>
+  </w:style>
+  <w:style w:type="paragraph" w:styleId="5">
+    <w:name w:val="heading 5"/>
+    <w:basedOn w:val="a"/>
+    <w:next w:val="a"/>
+    <w:link w:val="5Char"/>
+    <w:uiPriority w:val="9"/>
+    <w:unhideWhenUsed/>
+    <w:qFormat/>
+    <w:rsid w:val="00F30585"/>
+    <w:pPr>
+      <w:keepNext/>
+      <w:keepLines/>
+      <w:spacing w:before="280" w:after="290" w:line="376" w:lineRule="auto"/>
+      <w:outlineLvl w:val="4"/>
+    </w:pPr>
+    <w:rPr>
+      <w:b/>
+      <w:bCs/>
+      <w:sz w:val="28"/>
+      <w:szCs w:val="28"/>
+    </w:rPr>
+  </w:style>
+  <w:style w:type="paragraph" w:styleId="6">
+    <w:name w:val="heading 6"/>
+    <w:basedOn w:val="a"/>
+    <w:next w:val="a"/>
+    <w:link w:val="6Char"/>
+    <w:uiPriority w:val="9"/>
+    <w:unhideWhenUsed/>
+    <w:qFormat/>
+    <w:rsid w:val="00F30585"/>
+    <w:pPr>
+      <w:keepNext/>
+      <w:keepLines/>
+      <w:spacing w:before="240" w:after="64" w:line="320" w:lineRule="auto"/>
+      <w:outlineLvl w:val="5"/>
+    </w:pPr>
+    <w:rPr>
+      <w:rFonts w:asciiTheme="majorHAnsi" w:eastAsiaTheme="majorEastAsia" w:hAnsiTheme="majorHAnsi" w:cstheme="majorBidi"/>
+      <w:b/>
+      <w:bCs/>
+      <w:sz w:val="24"/>
+      <w:szCs w:val="24"/>
+    </w:rPr>
+  </w:style>
   <w:style w:type="character" w:default="1" w:styleId="a0">
     <w:name w:val="Default Paragraph Font"/>
     <w:uiPriority w:val="1"/>
-    <w:semiHidden/>
     <w:unhideWhenUsed/>
   </w:style>
   <w:style w:type="table" w:default="1" w:styleId="a1">
@@ -2990,6 +3504,52 @@
     <w:link w:val="a9"/>
     <w:uiPriority w:val="1"/>
     <w:rsid w:val="001928E8"/>
+  </w:style>
+  <w:style w:type="character" w:customStyle="1" w:styleId="4Char">
+    <w:name w:val="标题 4 Char"/>
+    <w:basedOn w:val="a0"/>
+    <w:link w:val="4"/>
+    <w:uiPriority w:val="9"/>
+    <w:rsid w:val="00F30585"/>
+    <w:rPr>
+      <w:rFonts w:asciiTheme="majorHAnsi" w:eastAsiaTheme="majorEastAsia" w:hAnsiTheme="majorHAnsi" w:cstheme="majorBidi"/>
+      <w:b/>
+      <w:bCs/>
+      <w:sz w:val="28"/>
+      <w:szCs w:val="28"/>
+    </w:rPr>
+  </w:style>
+  <w:style w:type="character" w:customStyle="1" w:styleId="5Char">
+    <w:name w:val="标题 5 Char"/>
+    <w:basedOn w:val="a0"/>
+    <w:link w:val="5"/>
+    <w:uiPriority w:val="9"/>
+    <w:rsid w:val="00F30585"/>
+    <w:rPr>
+      <w:b/>
+      <w:bCs/>
+      <w:sz w:val="28"/>
+      <w:szCs w:val="28"/>
+    </w:rPr>
+  </w:style>
+  <w:style w:type="character" w:customStyle="1" w:styleId="6Char">
+    <w:name w:val="标题 6 Char"/>
+    <w:basedOn w:val="a0"/>
+    <w:link w:val="6"/>
+    <w:uiPriority w:val="9"/>
+    <w:rsid w:val="00F30585"/>
+    <w:rPr>
+      <w:rFonts w:asciiTheme="majorHAnsi" w:eastAsiaTheme="majorEastAsia" w:hAnsiTheme="majorHAnsi" w:cstheme="majorBidi"/>
+      <w:b/>
+      <w:bCs/>
+      <w:sz w:val="24"/>
+      <w:szCs w:val="24"/>
+    </w:rPr>
+  </w:style>
+  <w:style w:type="character" w:customStyle="1" w:styleId="title">
+    <w:name w:val="title"/>
+    <w:basedOn w:val="a0"/>
+    <w:rsid w:val="00484240"/>
   </w:style>
 </w:styles>
 </file>
@@ -3221,10 +3781,77 @@
       <w:szCs w:val="32"/>
     </w:rPr>
   </w:style>
+  <w:style w:type="paragraph" w:styleId="4">
+    <w:name w:val="heading 4"/>
+    <w:basedOn w:val="a"/>
+    <w:next w:val="a"/>
+    <w:link w:val="4Char"/>
+    <w:uiPriority w:val="9"/>
+    <w:unhideWhenUsed/>
+    <w:qFormat/>
+    <w:rsid w:val="00F30585"/>
+    <w:pPr>
+      <w:keepNext/>
+      <w:keepLines/>
+      <w:spacing w:before="280" w:after="290" w:line="376" w:lineRule="auto"/>
+      <w:outlineLvl w:val="3"/>
+    </w:pPr>
+    <w:rPr>
+      <w:rFonts w:asciiTheme="majorHAnsi" w:eastAsiaTheme="majorEastAsia" w:hAnsiTheme="majorHAnsi" w:cstheme="majorBidi"/>
+      <w:b/>
+      <w:bCs/>
+      <w:sz w:val="28"/>
+      <w:szCs w:val="28"/>
+    </w:rPr>
+  </w:style>
+  <w:style w:type="paragraph" w:styleId="5">
+    <w:name w:val="heading 5"/>
+    <w:basedOn w:val="a"/>
+    <w:next w:val="a"/>
+    <w:link w:val="5Char"/>
+    <w:uiPriority w:val="9"/>
+    <w:unhideWhenUsed/>
+    <w:qFormat/>
+    <w:rsid w:val="00F30585"/>
+    <w:pPr>
+      <w:keepNext/>
+      <w:keepLines/>
+      <w:spacing w:before="280" w:after="290" w:line="376" w:lineRule="auto"/>
+      <w:outlineLvl w:val="4"/>
+    </w:pPr>
+    <w:rPr>
+      <w:b/>
+      <w:bCs/>
+      <w:sz w:val="28"/>
+      <w:szCs w:val="28"/>
+    </w:rPr>
+  </w:style>
+  <w:style w:type="paragraph" w:styleId="6">
+    <w:name w:val="heading 6"/>
+    <w:basedOn w:val="a"/>
+    <w:next w:val="a"/>
+    <w:link w:val="6Char"/>
+    <w:uiPriority w:val="9"/>
+    <w:unhideWhenUsed/>
+    <w:qFormat/>
+    <w:rsid w:val="00F30585"/>
+    <w:pPr>
+      <w:keepNext/>
+      <w:keepLines/>
+      <w:spacing w:before="240" w:after="64" w:line="320" w:lineRule="auto"/>
+      <w:outlineLvl w:val="5"/>
+    </w:pPr>
+    <w:rPr>
+      <w:rFonts w:asciiTheme="majorHAnsi" w:eastAsiaTheme="majorEastAsia" w:hAnsiTheme="majorHAnsi" w:cstheme="majorBidi"/>
+      <w:b/>
+      <w:bCs/>
+      <w:sz w:val="24"/>
+      <w:szCs w:val="24"/>
+    </w:rPr>
+  </w:style>
   <w:style w:type="character" w:default="1" w:styleId="a0">
     <w:name w:val="Default Paragraph Font"/>
     <w:uiPriority w:val="1"/>
-    <w:semiHidden/>
     <w:unhideWhenUsed/>
   </w:style>
   <w:style w:type="table" w:default="1" w:styleId="a1">
@@ -3486,6 +4113,52 @@
     <w:link w:val="a9"/>
     <w:uiPriority w:val="1"/>
     <w:rsid w:val="001928E8"/>
+  </w:style>
+  <w:style w:type="character" w:customStyle="1" w:styleId="4Char">
+    <w:name w:val="标题 4 Char"/>
+    <w:basedOn w:val="a0"/>
+    <w:link w:val="4"/>
+    <w:uiPriority w:val="9"/>
+    <w:rsid w:val="00F30585"/>
+    <w:rPr>
+      <w:rFonts w:asciiTheme="majorHAnsi" w:eastAsiaTheme="majorEastAsia" w:hAnsiTheme="majorHAnsi" w:cstheme="majorBidi"/>
+      <w:b/>
+      <w:bCs/>
+      <w:sz w:val="28"/>
+      <w:szCs w:val="28"/>
+    </w:rPr>
+  </w:style>
+  <w:style w:type="character" w:customStyle="1" w:styleId="5Char">
+    <w:name w:val="标题 5 Char"/>
+    <w:basedOn w:val="a0"/>
+    <w:link w:val="5"/>
+    <w:uiPriority w:val="9"/>
+    <w:rsid w:val="00F30585"/>
+    <w:rPr>
+      <w:b/>
+      <w:bCs/>
+      <w:sz w:val="28"/>
+      <w:szCs w:val="28"/>
+    </w:rPr>
+  </w:style>
+  <w:style w:type="character" w:customStyle="1" w:styleId="6Char">
+    <w:name w:val="标题 6 Char"/>
+    <w:basedOn w:val="a0"/>
+    <w:link w:val="6"/>
+    <w:uiPriority w:val="9"/>
+    <w:rsid w:val="00F30585"/>
+    <w:rPr>
+      <w:rFonts w:asciiTheme="majorHAnsi" w:eastAsiaTheme="majorEastAsia" w:hAnsiTheme="majorHAnsi" w:cstheme="majorBidi"/>
+      <w:b/>
+      <w:bCs/>
+      <w:sz w:val="24"/>
+      <w:szCs w:val="24"/>
+    </w:rPr>
+  </w:style>
+  <w:style w:type="character" w:customStyle="1" w:styleId="title">
+    <w:name w:val="title"/>
+    <w:basedOn w:val="a0"/>
+    <w:rsid w:val="00484240"/>
   </w:style>
 </w:styles>
 </file>
@@ -3585,50 +4258,6 @@
               <w:lang w:val="zh-CN"/>
             </w:rPr>
             <w:t>键入公司名称</w:t>
-          </w:r>
-          <w:r>
-            <w:rPr>
-              <w:color w:val="76923C" w:themeColor="accent3" w:themeShade="BF"/>
-              <w:lang w:val="zh-CN"/>
-            </w:rPr>
-            <w:t>]</w:t>
-          </w:r>
-        </w:p>
-      </w:docPartBody>
-    </w:docPart>
-    <w:docPart>
-      <w:docPartPr>
-        <w:name w:val="30C61654EADA46B6BE60CC6F20464EDB"/>
-        <w:category>
-          <w:name w:val="常规"/>
-          <w:gallery w:val="placeholder"/>
-        </w:category>
-        <w:types>
-          <w:type w:val="bbPlcHdr"/>
-        </w:types>
-        <w:behaviors>
-          <w:behavior w:val="content"/>
-        </w:behaviors>
-        <w:guid w:val="{86D0A6A8-6153-46A8-AD1E-4B53BD0EC9F1}"/>
-      </w:docPartPr>
-      <w:docPartBody>
-        <w:p>
-          <w:pPr>
-            <w:pStyle w:val="30C61654EADA46B6BE60CC6F20464EDB"/>
-          </w:pPr>
-          <w:r>
-            <w:rPr>
-              <w:color w:val="76923C" w:themeColor="accent3" w:themeShade="BF"/>
-              <w:lang w:val="zh-CN"/>
-            </w:rPr>
-            <w:t>[</w:t>
-          </w:r>
-          <w:r>
-            <w:rPr>
-              <w:color w:val="76923C" w:themeColor="accent3" w:themeShade="BF"/>
-              <w:lang w:val="zh-CN"/>
-            </w:rPr>
-            <w:t>键入作者姓名</w:t>
           </w:r>
           <w:r>
             <w:rPr>
@@ -4504,7 +5133,7 @@
 </file>
 
 <file path=customXml/itemProps2.xml><?xml version="1.0" encoding="utf-8"?>
-<ds:datastoreItem xmlns:ds="http://schemas.openxmlformats.org/officeDocument/2006/customXml" ds:itemID="{1F8F9625-D335-492F-AB30-C24768F73AD9}">
+<ds:datastoreItem xmlns:ds="http://schemas.openxmlformats.org/officeDocument/2006/customXml" ds:itemID="{58B40001-556B-4014-90C5-C6B08116A99B}">
   <ds:schemaRefs>
     <ds:schemaRef ds:uri="http://schemas.openxmlformats.org/officeDocument/2006/bibliography"/>
   </ds:schemaRefs>

</xml_diff>